<commit_message>
TOC chap 1 done, 2 - 6 started
</commit_message>
<xml_diff>
--- a/Miller Learns Enfusion.docx
+++ b/Miller Learns Enfusion.docx
@@ -111,7 +111,42 @@
         <w:tab/>
         <w:t xml:space="preserve">1.2 Mod project setup</w:t>
         <w:br w:type="textWrapping"/>
+        <w:tab/>
+        <w:t xml:space="preserve">1.3 Simple multiplayer gamemode</w:t>
+        <w:br w:type="textWrapping"/>
+        <w:tab/>
+        <w:t xml:space="preserve">1.4 Simple World setup</w:t>
+        <w:br w:type="textWrapping"/>
+        <w:tab/>
+        <w:t xml:space="preserve">1.5 Testing using peer tool</w:t>
+        <w:br w:type="textWrapping"/>
+        <w:tab/>
+        <w:t xml:space="preserve">1.6 Uploading to Workshop</w:t>
+        <w:br w:type="textWrapping"/>
+        <w:tab/>
+        <w:t xml:space="preserve">1.7 Congratulations </w:t>
+        <w:br w:type="textWrapping"/>
+        <w:tab/>
+        <w:tab/>
+        <w:t xml:space="preserve">- You have all the skills needed to do amazing stuff now!</w:t>
+        <w:br w:type="textWrapping"/>
+        <w:br w:type="textWrapping"/>
+        <w:t xml:space="preserve">2. Modding basics</w:t>
+        <w:br w:type="textWrapping"/>
         <w:t xml:space="preserve">  </w:t>
+        <w:br w:type="textWrapping"/>
+        <w:br w:type="textWrapping"/>
+        <w:t xml:space="preserve">3. Modding Gamemodes</w:t>
+        <w:br w:type="textWrapping"/>
+        <w:br w:type="textWrapping"/>
+        <w:br w:type="textWrapping"/>
+        <w:t xml:space="preserve">4. Modding Worlds</w:t>
+        <w:br w:type="textWrapping"/>
+        <w:br w:type="textWrapping"/>
+        <w:t xml:space="preserve">5. Scripting Basics</w:t>
+        <w:br w:type="textWrapping"/>
+        <w:br w:type="textWrapping"/>
+        <w:t xml:space="preserve">6 Testing/Debugging</w:t>
       </w:r>
     </w:p>
     <w:sectPr>

</xml_diff>